<commit_message>
Testes na geração do documento
</commit_message>
<xml_diff>
--- a/modelo_acidente_trajeto.docx
+++ b/modelo_acidente_trajeto.docx
@@ -1634,7 +1634,16 @@
           <w:szCs w:val="16"/>
         </w:rPr>
         <w:lastRenderedPageBreak/>
-        <w:t xml:space="preserve">Comunicação de Acidente de Trabalho (CAT) </w:t>
+        <w:t>Comunicação de Acidente de Trabalho (CAT)</w:t>
+      </w:r>
+      <w:r>
+        <w:rPr>
+          <w:rFonts w:ascii="Segoe UI Semibold" w:hAnsi="Segoe UI Semibold" w:cs="Segoe UI Semibold"/>
+          <w:sz w:val="16"/>
+          <w:szCs w:val="16"/>
+        </w:rPr>
+        <w:br/>
+        <w:t>{{Imagem_cat}}</w:t>
       </w:r>
     </w:p>
     <w:p>
@@ -2086,6 +2095,26 @@
         <w:pStyle w:val="CorpodeTexto"/>
         <w:ind w:firstLine="0"/>
         <w:jc w:val="center"/>
+        <w:rPr>
+          <w:rFonts w:ascii="Segoe UI Semibold" w:hAnsi="Segoe UI Semibold" w:cs="Segoe UI Semibold"/>
+          <w:sz w:val="16"/>
+          <w:szCs w:val="16"/>
+        </w:rPr>
+      </w:pPr>
+      <w:r>
+        <w:rPr>
+          <w:rFonts w:ascii="Segoe UI Semibold" w:hAnsi="Segoe UI Semibold" w:cs="Segoe UI Semibold"/>
+          <w:sz w:val="16"/>
+          <w:szCs w:val="16"/>
+        </w:rPr>
+        <w:t>{{imagem_info_beneficiario}}</w:t>
+      </w:r>
+    </w:p>
+    <w:p>
+      <w:pPr>
+        <w:pStyle w:val="CorpodeTexto"/>
+        <w:ind w:firstLine="0"/>
+        <w:jc w:val="center"/>
       </w:pPr>
       <w:r>
         <w:rPr>
@@ -2235,8 +2264,20 @@
         <w:rPr>
           <w:highlight w:val="yellow"/>
         </w:rPr>
-        <w:lastRenderedPageBreak/>
+        <w:t>{{</w:t>
+      </w:r>
+      <w:r>
+        <w:rPr>
+          <w:highlight w:val="yellow"/>
+        </w:rPr>
         <w:t>Vigência XXX</w:t>
+      </w:r>
+      <w:r>
+        <w:t>}}</w:t>
+      </w:r>
+      <w:r>
+        <w:br/>
+        <w:t>{{imagem_vigencia_beneficio}}</w:t>
       </w:r>
     </w:p>
     <w:p>
@@ -2484,11 +2525,8 @@
         <w:pStyle w:val="Jurisprudncia"/>
       </w:pPr>
       <w:r>
-        <w:t xml:space="preserve">No caso em tela, os documentos juntados pela empresa autora com a inicial demonstram que o benefício previdenciário B94, no. 1856891051, concedido ao segurado SÉRGIO KAMINSKI </w:t>
-      </w:r>
-      <w:r>
         <w:lastRenderedPageBreak/>
-        <w:t xml:space="preserve">GOULARTE, efetivamente foi decorrente, na origem, de acidente de trânsito ocorrido no trajeto do funcionário ao trabalho. </w:t>
+        <w:t xml:space="preserve">No caso em tela, os documentos juntados pela empresa autora com a inicial demonstram que o benefício previdenciário B94, no. 1856891051, concedido ao segurado SÉRGIO KAMINSKI GOULARTE, efetivamente foi decorrente, na origem, de acidente de trânsito ocorrido no trajeto do funcionário ao trabalho. </w:t>
       </w:r>
     </w:p>
     <w:p>
@@ -3126,6 +3164,9 @@
       </w:pPr>
       <w:bookmarkStart w:id="4" w:name="_Hlk189576604"/>
       <w:r>
+        <w:t>{{</w:t>
+      </w:r>
+      <w:r>
         <w:t xml:space="preserve">Portanto, requer-se a </w:t>
       </w:r>
       <w:r>
@@ -3166,6 +3207,9 @@
         <w:t>, decorrentes de acidentes de trajeto, da base de cálculo do índice FAP dos estabelecimentos e vigências indicados na tabela supra e nos pedidos.</w:t>
       </w:r>
       <w:bookmarkEnd w:id="4"/>
+      <w:r>
+        <w:t>}}</w:t>
+      </w:r>
     </w:p>
     <w:p>
       <w:pPr>
@@ -4029,7 +4073,6 @@
           <w:sz w:val="22"/>
           <w:szCs w:val="22"/>
         </w:rPr>
-        <w:lastRenderedPageBreak/>
         <w:drawing>
           <wp:inline distT="0" distB="0" distL="0" distR="0" wp14:anchorId="34A324C8" wp14:editId="046CD4C3">
             <wp:extent cx="4782217" cy="6315956"/>
@@ -4148,7 +4191,6 @@
           <w:sz w:val="22"/>
           <w:szCs w:val="22"/>
         </w:rPr>
-        <w:lastRenderedPageBreak/>
         <w:drawing>
           <wp:inline distT="0" distB="0" distL="0" distR="0" wp14:anchorId="11F3AD63" wp14:editId="2D6DA8F7">
             <wp:extent cx="4623759" cy="2461757"/>
@@ -4460,7 +4502,6 @@
           <w:b/>
           <w:bCs/>
         </w:rPr>
-        <w:lastRenderedPageBreak/>
         <w:t>Isso porque a alíquota do tributo deve incidir sobre a base de cálculo que efetivamente reflita o fato gerador da respectiva obrigação.</w:t>
       </w:r>
     </w:p>
@@ -4665,7 +4706,6 @@
         <w:pStyle w:val="Jurisprudncia"/>
       </w:pPr>
       <w:r>
-        <w:lastRenderedPageBreak/>
         <w:t>4.3. Em consulta ao Banco de dados de Comunicação de Acidentes de Trabalho - CAT, identificamos que as CAT's nºs: 2016.093764.7/01 e 2016.183946.0/01</w:t>
       </w:r>
       <w:r>
@@ -4928,11 +4968,7 @@
         <w:pStyle w:val="Jurisprudncia"/>
       </w:pPr>
       <w:r>
-        <w:t xml:space="preserve">Evento: ocorrência previdenciária de cada um dos registros de benefícios das espécies de natureza acidentária: B91 - Auxílio-doença por acidente de trabalho, B92 - Aposentadoria por invalidez por acidente de trabalho, B93 - Pensão por morte por acidente de trabalho e B94 - Auxílio-acidente por acidente de trabalho, independente se decorrentes de agravamento do mesmo evento. Os acidentes de trabalho sem concessão de benefícios, informados pelas Comunicações de Acidente de Trabalho - </w:t>
-      </w:r>
-      <w:r>
-        <w:lastRenderedPageBreak/>
-        <w:t xml:space="preserve">CAT, somente serão considerados eventos no caso de óbito. </w:t>
+        <w:t xml:space="preserve">Evento: ocorrência previdenciária de cada um dos registros de benefícios das espécies de natureza acidentária: B91 - Auxílio-doença por acidente de trabalho, B92 - Aposentadoria por invalidez por acidente de trabalho, B93 - Pensão por morte por acidente de trabalho e B94 - Auxílio-acidente por acidente de trabalho, independente se decorrentes de agravamento do mesmo evento. Os acidentes de trabalho sem concessão de benefícios, informados pelas Comunicações de Acidente de Trabalho - CAT, somente serão considerados eventos no caso de óbito. </w:t>
       </w:r>
       <w:r>
         <w:rPr>
@@ -5938,7 +5974,6 @@
         <w:pStyle w:val="CorpodeTexto"/>
       </w:pPr>
       <w:r>
-        <w:lastRenderedPageBreak/>
         <w:t xml:space="preserve">Para demonstrar os fatos e comprovar o erro cometido pela Previdência Social, utilizaremos como exemplo o caso </w:t>
       </w:r>
       <w:r>
@@ -6123,7 +6158,6 @@
         <w:rPr>
           <w:bCs/>
         </w:rPr>
-        <w:lastRenderedPageBreak/>
         <w:t xml:space="preserve">Em razão </w:t>
       </w:r>
       <w:r>
@@ -6480,7 +6514,6 @@
           <w:sz w:val="16"/>
           <w:szCs w:val="16"/>
         </w:rPr>
-        <w:lastRenderedPageBreak/>
         <w:t xml:space="preserve">Declaração de Benefícios – </w:t>
       </w:r>
       <w:r>
@@ -6828,7 +6861,6 @@
           <w:b/>
           <w:bCs/>
         </w:rPr>
-        <w:lastRenderedPageBreak/>
         <w:t xml:space="preserve">Por se tratar de acidente de trajeto, referido benefício de auxílio-acidente por acidente de trabalho, espécie B94, </w:t>
       </w:r>
       <w:r>
@@ -7064,7 +7096,6 @@
         <w:pStyle w:val="CorpodeTexto"/>
       </w:pPr>
       <w:r>
-        <w:lastRenderedPageBreak/>
         <w:t xml:space="preserve">Nesse sentido decidiu o MM. Juiz Vilian Bollmann, nos autos do processo nº 5025207-60.2021.4.04.7200/SC, em trâmite na 4ª Vara Federal de Florianópolis, </w:t>
       </w:r>
       <w:r>
@@ -7283,7 +7314,6 @@
         <w:pStyle w:val="Jurisprudncia"/>
       </w:pPr>
       <w:r>
-        <w:lastRenderedPageBreak/>
         <w:t>Ou seja, a Resolução CNP n. 1.329/2017 excluiu do cálculo do FAP em 2017 om vigência em 2018, as ocorrências de acidente de trajeto. Nesse sentido:</w:t>
       </w:r>
     </w:p>
@@ -7422,7 +7452,6 @@
         <w:pStyle w:val="CorpodeTexto"/>
       </w:pPr>
       <w:r>
-        <w:lastRenderedPageBreak/>
         <w:t xml:space="preserve">Desse modo, </w:t>
       </w:r>
       <w:r>
@@ -7673,7 +7702,6 @@
         </w:rPr>
       </w:pPr>
       <w:r>
-        <w:lastRenderedPageBreak/>
         <w:t xml:space="preserve">Evento: ocorrência previdenciária de cada um dos registros de benefícios das espécies de natureza acidentária: B91 – Auxílio-doença por acidente de trabalho, B92 - Aposentadoria por invalidez por acidente de trabalho, B93 - Pensão por morte por acidente de trabalho e B94 - Auxílio-acidente por acidente de trabalho, independente se decorrentes de agravamento do mesmo evento. Os acidentes de trabalho sem concessão de benefícios, informados pelas Comunicações de Acidente de Trabalho - CAT, somente serão considerados eventos no caso de óbito. </w:t>
       </w:r>
       <w:r>
@@ -8780,7 +8808,6 @@
         </w:rPr>
       </w:pPr>
       <w:r>
-        <w:lastRenderedPageBreak/>
         <w:t xml:space="preserve">A comparação entre a </w:t>
       </w:r>
       <w:r>
@@ -9163,7 +9190,6 @@
           <w:b/>
           <w:bCs/>
         </w:rPr>
-        <w:lastRenderedPageBreak/>
         <w:t xml:space="preserve">Por se tratar de acidente de trajeto, referido benefício </w:t>
       </w:r>
       <w:r>
@@ -9378,15 +9404,7 @@
           <w:b/>
           <w:bCs/>
         </w:rPr>
-        <w:t xml:space="preserve">De fato, a sentença (p. 7) que concedeu o auxílio-acidente está embasada no boletim de ocorrência (p. 25), o qual noticia acidente de trânsito sofrido pelo segurado. Outrossim, a data da concessão do </w:t>
-      </w:r>
-      <w:r>
-        <w:rPr>
-          <w:b/>
-          <w:bCs/>
-        </w:rPr>
-        <w:lastRenderedPageBreak/>
-        <w:t>benefício (14/07/2012) é compatível com a data do fato constante do boletim de ocorrência (13/07/2012).</w:t>
+        <w:t>De fato, a sentença (p. 7) que concedeu o auxílio-acidente está embasada no boletim de ocorrência (p. 25), o qual noticia acidente de trânsito sofrido pelo segurado. Outrossim, a data da concessão do benefício (14/07/2012) é compatível com a data do fato constante do boletim de ocorrência (13/07/2012).</w:t>
       </w:r>
     </w:p>
     <w:p>
@@ -9544,11 +9562,7 @@
         <w:pStyle w:val="CorpodeTexto"/>
       </w:pPr>
       <w:r>
-        <w:t xml:space="preserve">Os julgados acima demonstram que o Poder Judiciário já acolheu pedidos idênticos em ações que objetivavam a correção de erros cometidos nos índices FAP de outras empresas. Nestes precedentes fica nítido o posicionamento judicial no sentido de se reconhecer que a </w:t>
-      </w:r>
-      <w:r>
-        <w:lastRenderedPageBreak/>
-        <w:t>Previdência Social comete equívoco ao considerar um benefício decorrente de acidente de trajeto na base de cálculo dos índices FAP.</w:t>
+        <w:t>Os julgados acima demonstram que o Poder Judiciário já acolheu pedidos idênticos em ações que objetivavam a correção de erros cometidos nos índices FAP de outras empresas. Nestes precedentes fica nítido o posicionamento judicial no sentido de se reconhecer que a Previdência Social comete equívoco ao considerar um benefício decorrente de acidente de trajeto na base de cálculo dos índices FAP.</w:t>
       </w:r>
     </w:p>
     <w:p>

</xml_diff>